<commit_message>
about page, color scheme
</commit_message>
<xml_diff>
--- a/timelogs/final summary.docx
+++ b/timelogs/final summary.docx
@@ -1983,23 +1983,7 @@
                 <w:rFonts w:ascii="Calibri" w:eastAsia="Times New Roman" w:hAnsi="Calibri" w:cs="Times New Roman"/>
                 <w:color w:val="000000"/>
               </w:rPr>
-              <w:t xml:space="preserve">Added more game </w:t>
-            </w:r>
-            <w:proofErr w:type="gramStart"/>
-            <w:r>
-              <w:rPr>
-                <w:rFonts w:ascii="Calibri" w:eastAsia="Times New Roman" w:hAnsi="Calibri" w:cs="Times New Roman"/>
-                <w:color w:val="000000"/>
-              </w:rPr>
-              <w:t>content(</w:t>
-            </w:r>
-            <w:proofErr w:type="gramEnd"/>
-            <w:r>
-              <w:rPr>
-                <w:rFonts w:ascii="Calibri" w:eastAsia="Times New Roman" w:hAnsi="Calibri" w:cs="Times New Roman"/>
-                <w:color w:val="000000"/>
-              </w:rPr>
-              <w:t>csv, images)</w:t>
+              <w:t>Added more game content(csv, images)</w:t>
             </w:r>
           </w:p>
         </w:tc>
@@ -2251,23 +2235,7 @@
                 <w:rFonts w:ascii="Calibri" w:eastAsia="Times New Roman" w:hAnsi="Calibri" w:cs="Times New Roman"/>
                 <w:color w:val="000000"/>
               </w:rPr>
-              <w:t xml:space="preserve">Added more game </w:t>
-            </w:r>
-            <w:proofErr w:type="gramStart"/>
-            <w:r>
-              <w:rPr>
-                <w:rFonts w:ascii="Calibri" w:eastAsia="Times New Roman" w:hAnsi="Calibri" w:cs="Times New Roman"/>
-                <w:color w:val="000000"/>
-              </w:rPr>
-              <w:t>content(</w:t>
-            </w:r>
-            <w:proofErr w:type="gramEnd"/>
-            <w:r>
-              <w:rPr>
-                <w:rFonts w:ascii="Calibri" w:eastAsia="Times New Roman" w:hAnsi="Calibri" w:cs="Times New Roman"/>
-                <w:color w:val="000000"/>
-              </w:rPr>
-              <w:t>csv, images)</w:t>
+              <w:t>Added more game content(csv, images)</w:t>
             </w:r>
           </w:p>
         </w:tc>
@@ -2839,6 +2807,13 @@
                 <w:color w:val="000000"/>
               </w:rPr>
             </w:pPr>
+            <w:r>
+              <w:rPr>
+                <w:rFonts w:ascii="Calibri" w:eastAsia="Times New Roman" w:hAnsi="Calibri" w:cs="Times New Roman"/>
+                <w:color w:val="000000"/>
+              </w:rPr>
+              <w:t>12/6</w:t>
+            </w:r>
           </w:p>
         </w:tc>
         <w:tc>
@@ -2863,6 +2838,13 @@
                 <w:color w:val="000000"/>
               </w:rPr>
             </w:pPr>
+            <w:r>
+              <w:rPr>
+                <w:rFonts w:ascii="Calibri" w:eastAsia="Times New Roman" w:hAnsi="Calibri" w:cs="Times New Roman"/>
+                <w:color w:val="000000"/>
+              </w:rPr>
+              <w:t>6</w:t>
+            </w:r>
           </w:p>
         </w:tc>
         <w:tc>
@@ -2886,6 +2868,22 @@
                 <w:color w:val="000000"/>
               </w:rPr>
             </w:pPr>
+            <w:r>
+              <w:rPr>
+                <w:rFonts w:ascii="Calibri" w:eastAsia="Times New Roman" w:hAnsi="Calibri" w:cs="Times New Roman"/>
+                <w:color w:val="000000"/>
+              </w:rPr>
+              <w:t>Created ‘about’ page</w:t>
+            </w:r>
+            <w:r>
+              <w:rPr>
+                <w:rFonts w:ascii="Calibri" w:eastAsia="Times New Roman" w:hAnsi="Calibri" w:cs="Times New Roman"/>
+                <w:color w:val="000000"/>
+              </w:rPr>
+              <w:t>, color scheme change and other CSS</w:t>
+            </w:r>
+            <w:bookmarkStart w:id="1" w:name="_GoBack"/>
+            <w:bookmarkEnd w:id="1"/>
           </w:p>
         </w:tc>
         <w:tc>
@@ -2909,6 +2907,13 @@
                 <w:color w:val="000000"/>
               </w:rPr>
             </w:pPr>
+            <w:r>
+              <w:rPr>
+                <w:rFonts w:ascii="Calibri" w:eastAsia="Times New Roman" w:hAnsi="Calibri" w:cs="Times New Roman"/>
+                <w:color w:val="000000"/>
+              </w:rPr>
+              <w:t>Nicholas Hanoian</w:t>
+            </w:r>
           </w:p>
         </w:tc>
       </w:tr>
@@ -2984,8 +2989,6 @@
                 <w:color w:val="000000"/>
               </w:rPr>
             </w:pPr>
-            <w:bookmarkStart w:id="1" w:name="_GoBack"/>
-            <w:bookmarkEnd w:id="1"/>
           </w:p>
         </w:tc>
         <w:tc>
@@ -3166,21 +3169,7 @@
                 <w:rFonts w:ascii="Calibri" w:eastAsia="Times New Roman" w:hAnsi="Calibri" w:cs="Times New Roman"/>
                 <w:color w:val="000000"/>
               </w:rPr>
-              <w:t>4</w:t>
-            </w:r>
-            <w:r>
-              <w:rPr>
-                <w:rFonts w:ascii="Calibri" w:eastAsia="Times New Roman" w:hAnsi="Calibri" w:cs="Times New Roman"/>
-                <w:color w:val="000000"/>
-              </w:rPr>
-              <w:t>6</w:t>
-            </w:r>
-            <w:r>
-              <w:rPr>
-                <w:rFonts w:ascii="Calibri" w:eastAsia="Times New Roman" w:hAnsi="Calibri" w:cs="Times New Roman"/>
-                <w:color w:val="000000"/>
-              </w:rPr>
-              <w:t>.25</w:t>
+              <w:t>52.25</w:t>
             </w:r>
           </w:p>
         </w:tc>
@@ -3503,7 +3492,6 @@
     <w:lsdException w:name="HTML Sample" w:semiHidden="1" w:unhideWhenUsed="1"/>
     <w:lsdException w:name="HTML Typewriter" w:semiHidden="1" w:unhideWhenUsed="1"/>
     <w:lsdException w:name="HTML Variable" w:semiHidden="1" w:unhideWhenUsed="1"/>
-    <w:lsdException w:name="Normal Table" w:semiHidden="1" w:unhideWhenUsed="1"/>
     <w:lsdException w:name="annotation subject" w:semiHidden="1" w:unhideWhenUsed="1"/>
     <w:lsdException w:name="No List" w:semiHidden="1" w:unhideWhenUsed="1"/>
     <w:lsdException w:name="Outline List 1" w:semiHidden="1" w:unhideWhenUsed="1"/>
@@ -3547,10 +3535,8 @@
     <w:lsdException w:name="Table Elegant" w:semiHidden="1" w:unhideWhenUsed="1"/>
     <w:lsdException w:name="Table Professional" w:semiHidden="1" w:unhideWhenUsed="1"/>
     <w:lsdException w:name="Table Subtle 1" w:semiHidden="1" w:unhideWhenUsed="1"/>
-    <w:lsdException w:name="Table Subtle 2" w:semiHidden="1" w:unhideWhenUsed="1"/>
     <w:lsdException w:name="Table Web 1" w:semiHidden="1" w:unhideWhenUsed="1"/>
     <w:lsdException w:name="Table Web 2" w:semiHidden="1" w:unhideWhenUsed="1"/>
-    <w:lsdException w:name="Table Web 3" w:semiHidden="1" w:unhideWhenUsed="1"/>
     <w:lsdException w:name="Balloon Text" w:semiHidden="1" w:unhideWhenUsed="1"/>
     <w:lsdException w:name="Table Grid" w:uiPriority="39"/>
     <w:lsdException w:name="Table Theme" w:semiHidden="1" w:unhideWhenUsed="1"/>

</xml_diff>

<commit_message>
timelog and final spec sheet
</commit_message>
<xml_diff>
--- a/timelogs/final summary.docx
+++ b/timelogs/final summary.docx
@@ -325,6 +325,8 @@
                 <w:szCs w:val="32"/>
               </w:rPr>
             </w:pPr>
+            <w:bookmarkStart w:id="1" w:name="_GoBack"/>
+            <w:bookmarkEnd w:id="1"/>
             <w:r>
               <w:rPr>
                 <w:rFonts w:ascii="Calibri" w:eastAsia="Times New Roman" w:hAnsi="Calibri" w:cs="Times New Roman"/>
@@ -2686,7 +2688,7 @@
                 <w:rFonts w:ascii="Calibri" w:eastAsia="Times New Roman" w:hAnsi="Calibri" w:cs="Times New Roman"/>
                 <w:color w:val="000000"/>
               </w:rPr>
-              <w:t>12/6</w:t>
+              <w:t>12/5</w:t>
             </w:r>
           </w:p>
         </w:tc>
@@ -2717,7 +2719,7 @@
                 <w:rFonts w:ascii="Calibri" w:eastAsia="Times New Roman" w:hAnsi="Calibri" w:cs="Times New Roman"/>
                 <w:color w:val="000000"/>
               </w:rPr>
-              <w:t>2</w:t>
+              <w:t>.5</w:t>
             </w:r>
           </w:p>
         </w:tc>
@@ -2747,7 +2749,7 @@
                 <w:rFonts w:ascii="Calibri" w:eastAsia="Times New Roman" w:hAnsi="Calibri" w:cs="Times New Roman"/>
                 <w:color w:val="000000"/>
               </w:rPr>
-              <w:t>Worked on responsiveness of images on side of page</w:t>
+              <w:t xml:space="preserve">Editing CSS </w:t>
             </w:r>
           </w:p>
         </w:tc>
@@ -2777,7 +2779,7 @@
                 <w:rFonts w:ascii="Calibri" w:eastAsia="Times New Roman" w:hAnsi="Calibri" w:cs="Times New Roman"/>
                 <w:color w:val="000000"/>
               </w:rPr>
-              <w:t>Nicholas Hanoian</w:t>
+              <w:t>Chris McCabe</w:t>
             </w:r>
           </w:p>
         </w:tc>
@@ -2843,7 +2845,7 @@
                 <w:rFonts w:ascii="Calibri" w:eastAsia="Times New Roman" w:hAnsi="Calibri" w:cs="Times New Roman"/>
                 <w:color w:val="000000"/>
               </w:rPr>
-              <w:t>6</w:t>
+              <w:t>2</w:t>
             </w:r>
           </w:p>
         </w:tc>
@@ -2873,17 +2875,8 @@
                 <w:rFonts w:ascii="Calibri" w:eastAsia="Times New Roman" w:hAnsi="Calibri" w:cs="Times New Roman"/>
                 <w:color w:val="000000"/>
               </w:rPr>
-              <w:t>Created ‘about’ page</w:t>
-            </w:r>
-            <w:r>
-              <w:rPr>
-                <w:rFonts w:ascii="Calibri" w:eastAsia="Times New Roman" w:hAnsi="Calibri" w:cs="Times New Roman"/>
-                <w:color w:val="000000"/>
-              </w:rPr>
-              <w:t>, color scheme change and other CSS</w:t>
-            </w:r>
-            <w:bookmarkStart w:id="1" w:name="_GoBack"/>
-            <w:bookmarkEnd w:id="1"/>
+              <w:t>Worked on responsiveness of images on side of page</w:t>
+            </w:r>
           </w:p>
         </w:tc>
         <w:tc>
@@ -2942,6 +2935,13 @@
                 <w:color w:val="000000"/>
               </w:rPr>
             </w:pPr>
+            <w:r>
+              <w:rPr>
+                <w:rFonts w:ascii="Calibri" w:eastAsia="Times New Roman" w:hAnsi="Calibri" w:cs="Times New Roman"/>
+                <w:color w:val="000000"/>
+              </w:rPr>
+              <w:t>12/6</w:t>
+            </w:r>
           </w:p>
         </w:tc>
         <w:tc>
@@ -2966,6 +2966,13 @@
                 <w:color w:val="000000"/>
               </w:rPr>
             </w:pPr>
+            <w:r>
+              <w:rPr>
+                <w:rFonts w:ascii="Calibri" w:eastAsia="Times New Roman" w:hAnsi="Calibri" w:cs="Times New Roman"/>
+                <w:color w:val="000000"/>
+              </w:rPr>
+              <w:t>6</w:t>
+            </w:r>
           </w:p>
         </w:tc>
         <w:tc>
@@ -2989,6 +2996,20 @@
                 <w:color w:val="000000"/>
               </w:rPr>
             </w:pPr>
+            <w:r>
+              <w:rPr>
+                <w:rFonts w:ascii="Calibri" w:eastAsia="Times New Roman" w:hAnsi="Calibri" w:cs="Times New Roman"/>
+                <w:color w:val="000000"/>
+              </w:rPr>
+              <w:t>Created ‘about’ page</w:t>
+            </w:r>
+            <w:r>
+              <w:rPr>
+                <w:rFonts w:ascii="Calibri" w:eastAsia="Times New Roman" w:hAnsi="Calibri" w:cs="Times New Roman"/>
+                <w:color w:val="000000"/>
+              </w:rPr>
+              <w:t>, color scheme change and other CSS</w:t>
+            </w:r>
           </w:p>
         </w:tc>
         <w:tc>
@@ -3012,6 +3033,13 @@
                 <w:color w:val="000000"/>
               </w:rPr>
             </w:pPr>
+            <w:r>
+              <w:rPr>
+                <w:rFonts w:ascii="Calibri" w:eastAsia="Times New Roman" w:hAnsi="Calibri" w:cs="Times New Roman"/>
+                <w:color w:val="000000"/>
+              </w:rPr>
+              <w:t>Nicholas Hanoian</w:t>
+            </w:r>
           </w:p>
         </w:tc>
       </w:tr>
@@ -3040,6 +3068,13 @@
                 <w:color w:val="000000"/>
               </w:rPr>
             </w:pPr>
+            <w:r>
+              <w:rPr>
+                <w:rFonts w:ascii="Calibri" w:eastAsia="Times New Roman" w:hAnsi="Calibri" w:cs="Times New Roman"/>
+                <w:color w:val="000000"/>
+              </w:rPr>
+              <w:t>12/6</w:t>
+            </w:r>
           </w:p>
         </w:tc>
         <w:tc>
@@ -3064,6 +3099,13 @@
                 <w:color w:val="000000"/>
               </w:rPr>
             </w:pPr>
+            <w:r>
+              <w:rPr>
+                <w:rFonts w:ascii="Calibri" w:eastAsia="Times New Roman" w:hAnsi="Calibri" w:cs="Times New Roman"/>
+                <w:color w:val="000000"/>
+              </w:rPr>
+              <w:t>1</w:t>
+            </w:r>
           </w:p>
         </w:tc>
         <w:tc>
@@ -3087,6 +3129,29 @@
                 <w:color w:val="000000"/>
               </w:rPr>
             </w:pPr>
+            <w:r>
+              <w:rPr>
+                <w:rFonts w:ascii="Calibri" w:eastAsia="Times New Roman" w:hAnsi="Calibri" w:cs="Times New Roman"/>
+                <w:color w:val="000000"/>
+              </w:rPr>
+              <w:t xml:space="preserve">Adding game </w:t>
+            </w:r>
+            <w:proofErr w:type="gramStart"/>
+            <w:r>
+              <w:rPr>
+                <w:rFonts w:ascii="Calibri" w:eastAsia="Times New Roman" w:hAnsi="Calibri" w:cs="Times New Roman"/>
+                <w:color w:val="000000"/>
+              </w:rPr>
+              <w:t>content(</w:t>
+            </w:r>
+            <w:proofErr w:type="gramEnd"/>
+            <w:r>
+              <w:rPr>
+                <w:rFonts w:ascii="Calibri" w:eastAsia="Times New Roman" w:hAnsi="Calibri" w:cs="Times New Roman"/>
+                <w:color w:val="000000"/>
+              </w:rPr>
+              <w:t>csv, images)</w:t>
+            </w:r>
           </w:p>
         </w:tc>
         <w:tc>
@@ -3110,6 +3175,13 @@
                 <w:color w:val="000000"/>
               </w:rPr>
             </w:pPr>
+            <w:r>
+              <w:rPr>
+                <w:rFonts w:ascii="Calibri" w:eastAsia="Times New Roman" w:hAnsi="Calibri" w:cs="Times New Roman"/>
+                <w:color w:val="000000"/>
+              </w:rPr>
+              <w:t>Chris McCabe</w:t>
+            </w:r>
           </w:p>
         </w:tc>
       </w:tr>
@@ -3129,6 +3201,150 @@
             <w:shd w:val="clear" w:color="auto" w:fill="auto"/>
             <w:noWrap/>
             <w:vAlign w:val="bottom"/>
+          </w:tcPr>
+          <w:p>
+            <w:pPr>
+              <w:spacing w:line="276" w:lineRule="auto"/>
+              <w:rPr>
+                <w:rFonts w:ascii="Calibri" w:eastAsia="Times New Roman" w:hAnsi="Calibri" w:cs="Times New Roman"/>
+                <w:color w:val="000000"/>
+              </w:rPr>
+            </w:pPr>
+            <w:r>
+              <w:rPr>
+                <w:rFonts w:ascii="Calibri" w:eastAsia="Times New Roman" w:hAnsi="Calibri" w:cs="Times New Roman"/>
+                <w:color w:val="000000"/>
+              </w:rPr>
+              <w:t>12/7</w:t>
+            </w:r>
+          </w:p>
+        </w:tc>
+        <w:tc>
+          <w:tcPr>
+            <w:tcW w:w="1675" w:type="dxa"/>
+            <w:tcBorders>
+              <w:top w:val="nil"/>
+              <w:left w:val="nil"/>
+              <w:bottom w:val="single" w:sz="4" w:space="0" w:color="auto"/>
+              <w:right w:val="single" w:sz="4" w:space="0" w:color="auto"/>
+            </w:tcBorders>
+            <w:shd w:val="clear" w:color="auto" w:fill="auto"/>
+            <w:noWrap/>
+            <w:vAlign w:val="center"/>
+          </w:tcPr>
+          <w:p>
+            <w:pPr>
+              <w:spacing w:line="276" w:lineRule="auto"/>
+              <w:jc w:val="center"/>
+              <w:rPr>
+                <w:rFonts w:ascii="Calibri" w:eastAsia="Times New Roman" w:hAnsi="Calibri" w:cs="Times New Roman"/>
+                <w:color w:val="000000"/>
+              </w:rPr>
+            </w:pPr>
+            <w:r>
+              <w:rPr>
+                <w:rFonts w:ascii="Calibri" w:eastAsia="Times New Roman" w:hAnsi="Calibri" w:cs="Times New Roman"/>
+                <w:color w:val="000000"/>
+              </w:rPr>
+              <w:t>4</w:t>
+            </w:r>
+          </w:p>
+        </w:tc>
+        <w:tc>
+          <w:tcPr>
+            <w:tcW w:w="4959" w:type="dxa"/>
+            <w:tcBorders>
+              <w:top w:val="nil"/>
+              <w:left w:val="nil"/>
+              <w:bottom w:val="single" w:sz="4" w:space="0" w:color="auto"/>
+              <w:right w:val="single" w:sz="4" w:space="0" w:color="auto"/>
+            </w:tcBorders>
+            <w:shd w:val="clear" w:color="auto" w:fill="auto"/>
+            <w:noWrap/>
+            <w:vAlign w:val="bottom"/>
+          </w:tcPr>
+          <w:p>
+            <w:pPr>
+              <w:spacing w:line="276" w:lineRule="auto"/>
+              <w:rPr>
+                <w:rFonts w:ascii="Calibri" w:eastAsia="Times New Roman" w:hAnsi="Calibri" w:cs="Times New Roman"/>
+                <w:color w:val="000000"/>
+              </w:rPr>
+            </w:pPr>
+            <w:r>
+              <w:rPr>
+                <w:rFonts w:ascii="Calibri" w:eastAsia="Times New Roman" w:hAnsi="Calibri" w:cs="Times New Roman"/>
+                <w:color w:val="000000"/>
+              </w:rPr>
+              <w:t>Adding game content(</w:t>
+            </w:r>
+            <w:proofErr w:type="spellStart"/>
+            <w:proofErr w:type="gramStart"/>
+            <w:r>
+              <w:rPr>
+                <w:rFonts w:ascii="Calibri" w:eastAsia="Times New Roman" w:hAnsi="Calibri" w:cs="Times New Roman"/>
+                <w:color w:val="000000"/>
+              </w:rPr>
+              <w:t>csv,images</w:t>
+            </w:r>
+            <w:proofErr w:type="spellEnd"/>
+            <w:proofErr w:type="gramEnd"/>
+            <w:r>
+              <w:rPr>
+                <w:rFonts w:ascii="Calibri" w:eastAsia="Times New Roman" w:hAnsi="Calibri" w:cs="Times New Roman"/>
+                <w:color w:val="000000"/>
+              </w:rPr>
+              <w:t>)</w:t>
+            </w:r>
+          </w:p>
+        </w:tc>
+        <w:tc>
+          <w:tcPr>
+            <w:tcW w:w="2008" w:type="dxa"/>
+            <w:tcBorders>
+              <w:top w:val="nil"/>
+              <w:left w:val="nil"/>
+              <w:bottom w:val="single" w:sz="4" w:space="0" w:color="auto"/>
+              <w:right w:val="single" w:sz="4" w:space="0" w:color="auto"/>
+            </w:tcBorders>
+            <w:shd w:val="clear" w:color="auto" w:fill="auto"/>
+            <w:noWrap/>
+            <w:vAlign w:val="bottom"/>
+          </w:tcPr>
+          <w:p>
+            <w:pPr>
+              <w:spacing w:line="276" w:lineRule="auto"/>
+              <w:rPr>
+                <w:rFonts w:ascii="Calibri" w:eastAsia="Times New Roman" w:hAnsi="Calibri" w:cs="Times New Roman"/>
+                <w:color w:val="000000"/>
+              </w:rPr>
+            </w:pPr>
+            <w:r>
+              <w:rPr>
+                <w:rFonts w:ascii="Calibri" w:eastAsia="Times New Roman" w:hAnsi="Calibri" w:cs="Times New Roman"/>
+                <w:color w:val="000000"/>
+              </w:rPr>
+              <w:t>Chris McCabe</w:t>
+            </w:r>
+          </w:p>
+        </w:tc>
+      </w:tr>
+      <w:tr>
+        <w:trPr>
+          <w:trHeight w:val="300"/>
+        </w:trPr>
+        <w:tc>
+          <w:tcPr>
+            <w:tcW w:w="1058" w:type="dxa"/>
+            <w:tcBorders>
+              <w:top w:val="nil"/>
+              <w:left w:val="single" w:sz="4" w:space="0" w:color="auto"/>
+              <w:bottom w:val="single" w:sz="4" w:space="0" w:color="auto"/>
+              <w:right w:val="single" w:sz="4" w:space="0" w:color="auto"/>
+            </w:tcBorders>
+            <w:shd w:val="clear" w:color="auto" w:fill="auto"/>
+            <w:noWrap/>
+            <w:vAlign w:val="bottom"/>
             <w:hideMark/>
           </w:tcPr>
           <w:p>
@@ -3169,7 +3385,35 @@
                 <w:rFonts w:ascii="Calibri" w:eastAsia="Times New Roman" w:hAnsi="Calibri" w:cs="Times New Roman"/>
                 <w:color w:val="000000"/>
               </w:rPr>
-              <w:t>52.25</w:t>
+              <w:t>5</w:t>
+            </w:r>
+            <w:r>
+              <w:rPr>
+                <w:rFonts w:ascii="Calibri" w:eastAsia="Times New Roman" w:hAnsi="Calibri" w:cs="Times New Roman"/>
+                <w:color w:val="000000"/>
+              </w:rPr>
+              <w:t>7</w:t>
+            </w:r>
+            <w:r>
+              <w:rPr>
+                <w:rFonts w:ascii="Calibri" w:eastAsia="Times New Roman" w:hAnsi="Calibri" w:cs="Times New Roman"/>
+                <w:color w:val="000000"/>
+              </w:rPr>
+              <w:t>.</w:t>
+            </w:r>
+            <w:r>
+              <w:rPr>
+                <w:rFonts w:ascii="Calibri" w:eastAsia="Times New Roman" w:hAnsi="Calibri" w:cs="Times New Roman"/>
+                <w:color w:val="000000"/>
+              </w:rPr>
+              <w:t>7</w:t>
+            </w:r>
+            <w:r>
+              <w:rPr>
+                <w:rFonts w:ascii="Calibri" w:eastAsia="Times New Roman" w:hAnsi="Calibri" w:cs="Times New Roman"/>
+                <w:color w:val="000000"/>
+              </w:rPr>
+              <w:t>5</w:t>
             </w:r>
           </w:p>
         </w:tc>
@@ -3492,6 +3736,7 @@
     <w:lsdException w:name="HTML Sample" w:semiHidden="1" w:unhideWhenUsed="1"/>
     <w:lsdException w:name="HTML Typewriter" w:semiHidden="1" w:unhideWhenUsed="1"/>
     <w:lsdException w:name="HTML Variable" w:semiHidden="1" w:unhideWhenUsed="1"/>
+    <w:lsdException w:name="Normal Table" w:semiHidden="1" w:unhideWhenUsed="1"/>
     <w:lsdException w:name="annotation subject" w:semiHidden="1" w:unhideWhenUsed="1"/>
     <w:lsdException w:name="No List" w:semiHidden="1" w:unhideWhenUsed="1"/>
     <w:lsdException w:name="Outline List 1" w:semiHidden="1" w:unhideWhenUsed="1"/>
@@ -3535,8 +3780,10 @@
     <w:lsdException w:name="Table Elegant" w:semiHidden="1" w:unhideWhenUsed="1"/>
     <w:lsdException w:name="Table Professional" w:semiHidden="1" w:unhideWhenUsed="1"/>
     <w:lsdException w:name="Table Subtle 1" w:semiHidden="1" w:unhideWhenUsed="1"/>
+    <w:lsdException w:name="Table Subtle 2" w:semiHidden="1" w:unhideWhenUsed="1"/>
     <w:lsdException w:name="Table Web 1" w:semiHidden="1" w:unhideWhenUsed="1"/>
     <w:lsdException w:name="Table Web 2" w:semiHidden="1" w:unhideWhenUsed="1"/>
+    <w:lsdException w:name="Table Web 3" w:semiHidden="1" w:unhideWhenUsed="1"/>
     <w:lsdException w:name="Balloon Text" w:semiHidden="1" w:unhideWhenUsed="1"/>
     <w:lsdException w:name="Table Grid" w:uiPriority="39"/>
     <w:lsdException w:name="Table Theme" w:semiHidden="1" w:unhideWhenUsed="1"/>

</xml_diff>